<commit_message>
Só testando o git kraken
</commit_message>
<xml_diff>
--- a/Requisitos/Entrevistas/perguntas2.docx
+++ b/Requisitos/Entrevistas/perguntas2.docx
@@ -26,7 +26,7 @@
         <w:rPr>
           <w:b/>
         </w:rPr>
-        <w:t>Controle de faltas e presença. Possível terceirização, escalas,</w:t>
+        <w:t xml:space="preserve">O sistema não deve ter funcionalidade de bater ponto mais seria bom guarda horário de entra, saída, horário de almoço, data de plantões e registro de hora extra. </w:t>
       </w:r>
     </w:p>
     <w:p>
@@ -45,12 +45,15 @@
       <w:pPr>
         <w:pStyle w:val="PargrafodaLista"/>
         <w:ind w:left="1440"/>
-      </w:pPr>
-      <w:r>
-        <w:t>Não apenas alguns usuários</w:t>
-      </w:r>
-      <w:r>
-        <w:t xml:space="preserve"> restritos.</w:t>
+        <w:rPr>
+          <w:b/>
+        </w:rPr>
+      </w:pPr>
+      <w:r>
+        <w:rPr>
+          <w:b/>
+        </w:rPr>
+        <w:t>Deve haver um usuário administrador que pode controlar todo o sistema, e outro usuário enfermeira/cuidador que terá um acesso restrito apenas a sua função dentro do sistema.</w:t>
       </w:r>
     </w:p>
     <w:p>
@@ -69,18 +72,30 @@
       <w:pPr>
         <w:pStyle w:val="PargrafodaLista"/>
         <w:ind w:left="1440"/>
-      </w:pPr>
-      <w:r>
-        <w:t>Liberação de câmeras.</w:t>
-      </w:r>
-    </w:p>
-    <w:p>
-      <w:pPr>
-        <w:pStyle w:val="PargrafodaLista"/>
-        <w:ind w:left="1440"/>
-      </w:pPr>
-      <w:r>
-        <w:t>Usabilidade fácil acesso.</w:t>
+        <w:rPr>
+          <w:b/>
+        </w:rPr>
+      </w:pPr>
+      <w:r>
+        <w:rPr>
+          <w:b/>
+        </w:rPr>
+        <w:t>O sistema se possível ter acesso a algumas câmeras da empresa.</w:t>
+      </w:r>
+    </w:p>
+    <w:p>
+      <w:pPr>
+        <w:pStyle w:val="PargrafodaLista"/>
+        <w:ind w:left="1440"/>
+        <w:rPr>
+          <w:b/>
+        </w:rPr>
+      </w:pPr>
+      <w:r>
+        <w:rPr>
+          <w:b/>
+        </w:rPr>
+        <w:t>O sistema deve ser extremamente fácil de se lidar, pois os mesmos não possuem muito conhecimento na área de TI (usuário pediu com ênfase na facilidade de se mexer no sistema).</w:t>
       </w:r>
     </w:p>
     <w:p>
@@ -108,16 +123,21 @@
       <w:pPr>
         <w:pStyle w:val="PargrafodaLista"/>
         <w:ind w:left="1440"/>
-      </w:pPr>
-      <w:proofErr w:type="spellStart"/>
-      <w:proofErr w:type="gramStart"/>
-      <w:r>
-        <w:t>Ta</w:t>
-      </w:r>
-      <w:proofErr w:type="spellEnd"/>
-      <w:proofErr w:type="gramEnd"/>
-      <w:r>
-        <w:t xml:space="preserve"> no áudio.</w:t>
+        <w:rPr>
+          <w:b/>
+        </w:rPr>
+      </w:pPr>
+      <w:r>
+        <w:rPr>
+          <w:b/>
+        </w:rPr>
+        <w:t>Existe de forma simples o controle do que se entre</w:t>
+      </w:r>
+      <w:r>
+        <w:rPr>
+          <w:b/>
+        </w:rPr>
+        <w:t xml:space="preserve"> e sai da parte financeira, ou seja, o sistema deve atenta-se a essa funcionalidade com maior atenção para um controle mais robusto e de agrado ao usuário.</w:t>
       </w:r>
     </w:p>
     <w:p>
@@ -142,7 +162,16 @@
       <w:pPr>
         <w:pStyle w:val="PargrafodaLista"/>
         <w:ind w:left="1440"/>
-      </w:pPr>
+        <w:rPr>
+          <w:b/>
+        </w:rPr>
+      </w:pPr>
+      <w:r>
+        <w:rPr>
+          <w:b/>
+        </w:rPr>
+        <w:t>Não existe um software responsável por esse processo dentro da empresa, existe um caderno de registro com tudo que gasta, porém não existe registro de pagamentos realizados a empresa. Contudo há um certo desequilíbrio entre os gasto e pagamentos.</w:t>
+      </w:r>
     </w:p>
     <w:p>
       <w:pPr>
@@ -160,14 +189,15 @@
       <w:pPr>
         <w:pStyle w:val="PargrafodaLista"/>
         <w:ind w:left="1440"/>
-      </w:pPr>
-      <w:proofErr w:type="gramStart"/>
-      <w:r>
-        <w:t>por</w:t>
-      </w:r>
-      <w:proofErr w:type="gramEnd"/>
-      <w:r>
-        <w:t xml:space="preserve"> agora não e necessário.</w:t>
+        <w:rPr>
+          <w:b/>
+        </w:rPr>
+      </w:pPr>
+      <w:r>
+        <w:rPr>
+          <w:b/>
+        </w:rPr>
+        <w:t>Futuramente sim, por agora devemos nos concentrar em funcionalidade mais importantes ao negócio (essa funcionalidade poderá vim através de uma manutenção evolutiva).</w:t>
       </w:r>
     </w:p>
     <w:p>
@@ -194,12 +224,69 @@
       <w:pPr>
         <w:pStyle w:val="PargrafodaLista"/>
         <w:ind w:left="1440"/>
-      </w:pPr>
-      <w:r>
+        <w:rPr>
+          <w:b/>
+        </w:rPr>
+      </w:pPr>
+      <w:r>
+        <w:rPr>
+          <w:b/>
+        </w:rPr>
         <w:t xml:space="preserve">Não </w:t>
       </w:r>
-      <w:r>
-        <w:t>há, descrição detalhada no áudio.</w:t>
+      <w:proofErr w:type="spellStart"/>
+      <w:r>
+        <w:rPr>
+          <w:b/>
+        </w:rPr>
+        <w:t>software</w:t>
+      </w:r>
+      <w:proofErr w:type="spellEnd"/>
+      <w:r>
+        <w:rPr>
+          <w:b/>
+        </w:rPr>
+        <w:t xml:space="preserve"> responsável por esse processo da empresa</w:t>
+      </w:r>
+      <w:r>
+        <w:rPr>
+          <w:b/>
+        </w:rPr>
+        <w:t xml:space="preserve">, a gestão/gerencia e feita pela coordenadora da empresa há registro </w:t>
+      </w:r>
+      <w:r>
+        <w:rPr>
+          <w:b/>
+        </w:rPr>
+        <w:t xml:space="preserve">simples sobre funções, horários, dia-a-dia </w:t>
+      </w:r>
+      <w:proofErr w:type="gramStart"/>
+      <w:r>
+        <w:rPr>
+          <w:b/>
+        </w:rPr>
+        <w:t>etc..</w:t>
+      </w:r>
+      <w:proofErr w:type="gramEnd"/>
+      <w:r>
+        <w:rPr>
+          <w:b/>
+        </w:rPr>
+        <w:t xml:space="preserve"> Mas de forma geral o dia-a-dia de cada funcionário é delegado </w:t>
+      </w:r>
+      <w:proofErr w:type="gramStart"/>
+      <w:r>
+        <w:rPr>
+          <w:b/>
+        </w:rPr>
+        <w:t>no “boca</w:t>
+      </w:r>
+      <w:proofErr w:type="gramEnd"/>
+      <w:r>
+        <w:rPr>
+          <w:b/>
+        </w:rPr>
+        <w:t xml:space="preserve"> a boca” pela coordenadora, de acordo com as necessidade do momento. </w:t>
       </w:r>
     </w:p>
     <w:p>
@@ -218,7 +305,16 @@
       <w:pPr>
         <w:pStyle w:val="PargrafodaLista"/>
         <w:ind w:left="1440"/>
-      </w:pPr>
+        <w:rPr>
+          <w:b/>
+        </w:rPr>
+      </w:pPr>
+      <w:r>
+        <w:rPr>
+          <w:b/>
+        </w:rPr>
+        <w:t>Cuidado intensivo dos clientes (idosos), há alguns serviços terceirizado como fisioterapeuta. Na área de hospedagem e cuidados para pessoas na terceira idade.</w:t>
+      </w:r>
     </w:p>
     <w:p>
       <w:pPr>
@@ -235,12 +331,42 @@
     <w:p>
       <w:pPr>
         <w:pStyle w:val="PargrafodaLista"/>
+        <w:ind w:left="1440"/>
+        <w:rPr>
+          <w:b/>
+        </w:rPr>
+      </w:pPr>
+      <w:r>
+        <w:rPr>
+          <w:b/>
+        </w:rPr>
+        <w:t xml:space="preserve">Sim possui uma farmacinha onde a coordenadora da empresa controla o estoque, mas há falhas, ex. não existe um cálculo de quanto um cliente usa de um determinado remédio por vez, funcionalidade como o </w:t>
+      </w:r>
+      <w:proofErr w:type="spellStart"/>
+      <w:r>
+        <w:rPr>
+          <w:b/>
+        </w:rPr>
+        <w:t>calculo</w:t>
+      </w:r>
+      <w:proofErr w:type="spellEnd"/>
+      <w:r>
+        <w:rPr>
+          <w:b/>
+        </w:rPr>
+        <w:t xml:space="preserve"> de previsão do quanto se gasta com algum determinado remédio.</w:t>
+      </w:r>
+    </w:p>
+    <w:p>
+      <w:pPr>
+        <w:pStyle w:val="PargrafodaLista"/>
         <w:numPr>
           <w:ilvl w:val="0"/>
           <w:numId w:val="2"/>
         </w:numPr>
       </w:pPr>
       <w:r>
+        <w:lastRenderedPageBreak/>
         <w:t xml:space="preserve">Como é feito o controle de gastos da empresa? Há algum </w:t>
       </w:r>
       <w:proofErr w:type="spellStart"/>
@@ -250,6 +376,21 @@
       <w:proofErr w:type="spellEnd"/>
       <w:r>
         <w:t xml:space="preserve"> responsável?</w:t>
+      </w:r>
+    </w:p>
+    <w:p>
+      <w:pPr>
+        <w:pStyle w:val="PargrafodaLista"/>
+        <w:ind w:left="1440"/>
+        <w:rPr>
+          <w:b/>
+        </w:rPr>
+      </w:pPr>
+      <w:r>
+        <w:rPr>
+          <w:b/>
+        </w:rPr>
+        <w:t>Não há um software responsável por esse processo, não existe um controle de gasto na empresa, ex. não possui o controle de quantos % se gasta em comida, remédio, funcionário.</w:t>
       </w:r>
     </w:p>
     <w:p>
@@ -268,9 +409,15 @@
       <w:pPr>
         <w:pStyle w:val="PargrafodaLista"/>
         <w:ind w:left="1440"/>
-      </w:pPr>
-      <w:r>
-        <w:t>Sim com funcionalidade restrita.</w:t>
+        <w:rPr>
+          <w:b/>
+        </w:rPr>
+      </w:pPr>
+      <w:r>
+        <w:rPr>
+          <w:b/>
+        </w:rPr>
+        <w:t>Como descrito na pergunta 2º, apenas alguns usuários terão acesso ao sistema.</w:t>
       </w:r>
     </w:p>
     <w:p>
@@ -298,7 +445,16 @@
       <w:pPr>
         <w:pStyle w:val="PargrafodaLista"/>
         <w:ind w:left="1440"/>
-      </w:pPr>
+        <w:rPr>
+          <w:b/>
+        </w:rPr>
+      </w:pPr>
+      <w:r>
+        <w:rPr>
+          <w:b/>
+        </w:rPr>
+        <w:t xml:space="preserve">O serviço de terceiros não é registrado no livro de registro da empresa, algum serviço de terceiros tem atenção maior, assim como agendamento de consulta médica. </w:t>
+      </w:r>
     </w:p>
     <w:p>
       <w:pPr>
@@ -311,19 +467,46 @@
       <w:r>
         <w:t xml:space="preserve">Há empresa possui algum tipo de responsabilidade médica sob </w:t>
       </w:r>
+      <w:r>
+        <w:t>os seus clientes</w:t>
+      </w:r>
+    </w:p>
+    <w:p>
+      <w:pPr>
+        <w:pStyle w:val="PargrafodaLista"/>
+        <w:ind w:left="1440"/>
+      </w:pPr>
+      <w:r>
+        <w:t>Ex. a empresa possui responsabilidade se por um a caso um de seus clientes venha a ser internado?</w:t>
+      </w:r>
+    </w:p>
+    <w:p>
+      <w:pPr>
+        <w:pStyle w:val="PargrafodaLista"/>
+        <w:ind w:left="1440"/>
+        <w:rPr>
+          <w:b/>
+        </w:rPr>
+      </w:pPr>
+      <w:r>
+        <w:rPr>
+          <w:b/>
+        </w:rPr>
+        <w:t xml:space="preserve">De imediato sim, mas posteriormente depois de comunicar aos familiares a responsabilidade passa </w:t>
+      </w:r>
       <w:proofErr w:type="gramStart"/>
       <w:r>
-        <w:t>o seus clientes</w:t>
+        <w:rPr>
+          <w:b/>
+        </w:rPr>
+        <w:t>à</w:t>
       </w:r>
       <w:proofErr w:type="gramEnd"/>
-    </w:p>
-    <w:p>
-      <w:pPr>
-        <w:pStyle w:val="PargrafodaLista"/>
-        <w:ind w:left="1440"/>
-      </w:pPr>
-      <w:r>
-        <w:t>Ex. a empresa possui responsabilidade se por um a caso um de seus clientes venha a ser internado?</w:t>
+      <w:r>
+        <w:rPr>
+          <w:b/>
+        </w:rPr>
+        <w:t xml:space="preserve"> eles. </w:t>
       </w:r>
     </w:p>
     <w:p>
@@ -341,6 +524,21 @@
     <w:p>
       <w:pPr>
         <w:pStyle w:val="PargrafodaLista"/>
+        <w:ind w:left="1440"/>
+        <w:rPr>
+          <w:b/>
+        </w:rPr>
+      </w:pPr>
+      <w:r>
+        <w:rPr>
+          <w:b/>
+        </w:rPr>
+        <w:t>Sim para manter o controle de financeiro e operacional da empresa.</w:t>
+      </w:r>
+    </w:p>
+    <w:p>
+      <w:pPr>
+        <w:pStyle w:val="PargrafodaLista"/>
         <w:numPr>
           <w:ilvl w:val="0"/>
           <w:numId w:val="2"/>
@@ -352,6 +550,20 @@
     </w:p>
     <w:p>
       <w:pPr>
+        <w:ind w:left="1416"/>
+        <w:rPr>
+          <w:b/>
+        </w:rPr>
+      </w:pPr>
+      <w:r>
+        <w:rPr>
+          <w:b/>
+        </w:rPr>
+        <w:t>Ainda não foi respondido</w:t>
+      </w:r>
+    </w:p>
+    <w:p>
+      <w:pPr>
         <w:pStyle w:val="PargrafodaLista"/>
         <w:numPr>
           <w:ilvl w:val="0"/>
@@ -365,6 +577,21 @@
     <w:p>
       <w:pPr>
         <w:pStyle w:val="PargrafodaLista"/>
+        <w:ind w:left="1440"/>
+        <w:rPr>
+          <w:b/>
+        </w:rPr>
+      </w:pPr>
+      <w:r>
+        <w:rPr>
+          <w:b/>
+        </w:rPr>
+        <w:t>Sim para controle de gestão de funcionário e futuramente para funcionalidade de feedback.</w:t>
+      </w:r>
+    </w:p>
+    <w:p>
+      <w:pPr>
+        <w:pStyle w:val="PargrafodaLista"/>
         <w:numPr>
           <w:ilvl w:val="0"/>
           <w:numId w:val="2"/>
@@ -377,6 +604,21 @@
     <w:p>
       <w:pPr>
         <w:pStyle w:val="PargrafodaLista"/>
+        <w:ind w:left="1440"/>
+        <w:rPr>
+          <w:b/>
+        </w:rPr>
+      </w:pPr>
+      <w:r>
+        <w:rPr>
+          <w:b/>
+        </w:rPr>
+        <w:t xml:space="preserve">Quase todo os processos são feitos de forma analógica, para maior entendimento do todos os processos da empresa ouvir os áudios disponibilizado no projeto. </w:t>
+      </w:r>
+    </w:p>
+    <w:p>
+      <w:pPr>
+        <w:pStyle w:val="PargrafodaLista"/>
         <w:numPr>
           <w:ilvl w:val="0"/>
           <w:numId w:val="2"/>
@@ -389,14 +631,57 @@
     <w:p>
       <w:pPr>
         <w:pStyle w:val="PargrafodaLista"/>
+        <w:ind w:left="1440"/>
+        <w:rPr>
+          <w:b/>
+        </w:rPr>
+      </w:pPr>
+      <w:r>
+        <w:rPr>
+          <w:b/>
+        </w:rPr>
+        <w:t>Há um livro de registro que possui quase todos os dados sobre os clientes, estoque, um pouco sobre o estoque e um pouco sobre gestão dos funcionários. A coordenadora da empresa está disponível com agendamento prévio.</w:t>
+      </w:r>
+    </w:p>
+    <w:p>
+      <w:pPr>
+        <w:pStyle w:val="PargrafodaLista"/>
         <w:numPr>
           <w:ilvl w:val="0"/>
           <w:numId w:val="2"/>
         </w:numPr>
       </w:pPr>
       <w:r>
-        <w:lastRenderedPageBreak/>
         <w:t>Qual a necessidade que você espera ser atendida?</w:t>
+      </w:r>
+    </w:p>
+    <w:p>
+      <w:pPr>
+        <w:pStyle w:val="PargrafodaLista"/>
+        <w:ind w:left="1440"/>
+        <w:rPr>
+          <w:b/>
+        </w:rPr>
+      </w:pPr>
+      <w:r>
+        <w:rPr>
+          <w:b/>
+        </w:rPr>
+        <w:t xml:space="preserve">Gestão de funcionários, controle robusto de estoque e financeiros e algumas funcionalidade que ajudem na realização dos processos da empresa, para entender a relação </w:t>
+      </w:r>
+      <w:proofErr w:type="gramStart"/>
+      <w:r>
+        <w:rPr>
+          <w:b/>
+        </w:rPr>
+        <w:t>de  funcionalidade</w:t>
+      </w:r>
+      <w:proofErr w:type="gramEnd"/>
+      <w:r>
+        <w:rPr>
+          <w:b/>
+        </w:rPr>
+        <w:t xml:space="preserve"> e processos, ler o questionário e ouvir os áudios disponibilizado no projeto.</w:t>
       </w:r>
     </w:p>
     <w:p>
@@ -408,7 +693,28 @@
         </w:numPr>
       </w:pPr>
       <w:r>
+        <w:lastRenderedPageBreak/>
         <w:t>O que espera que o sistema faça?</w:t>
+      </w:r>
+    </w:p>
+    <w:p>
+      <w:pPr>
+        <w:pStyle w:val="PargrafodaLista"/>
+      </w:pPr>
+    </w:p>
+    <w:p>
+      <w:pPr>
+        <w:pStyle w:val="PargrafodaLista"/>
+        <w:ind w:left="1440"/>
+        <w:rPr>
+          <w:b/>
+        </w:rPr>
+      </w:pPr>
+      <w:r>
+        <w:rPr>
+          <w:b/>
+        </w:rPr>
+        <w:t>Para maior compreensão ouvir o áudio disponibilizado no projeto.</w:t>
       </w:r>
     </w:p>
     <w:p>
@@ -426,6 +732,21 @@
     <w:p>
       <w:pPr>
         <w:pStyle w:val="PargrafodaLista"/>
+        <w:ind w:left="1440"/>
+        <w:rPr>
+          <w:b/>
+        </w:rPr>
+      </w:pPr>
+      <w:r>
+        <w:rPr>
+          <w:b/>
+        </w:rPr>
+        <w:t>Controle de estoque, controle da parte financeira.</w:t>
+      </w:r>
+    </w:p>
+    <w:p>
+      <w:pPr>
+        <w:pStyle w:val="PargrafodaLista"/>
         <w:numPr>
           <w:ilvl w:val="0"/>
           <w:numId w:val="2"/>
@@ -439,6 +760,24 @@
       <w:pPr>
         <w:pStyle w:val="PargrafodaLista"/>
         <w:ind w:left="1440"/>
+        <w:rPr>
+          <w:b/>
+        </w:rPr>
+      </w:pPr>
+      <w:r>
+        <w:rPr>
+          <w:b/>
+        </w:rPr>
+        <w:t>Cerca de 10/20 usuários iniciais.</w:t>
+      </w:r>
+    </w:p>
+    <w:p>
+      <w:pPr>
+        <w:pStyle w:val="PargrafodaLista"/>
+        <w:ind w:left="1440"/>
+        <w:rPr>
+          <w:b/>
+        </w:rPr>
       </w:pPr>
     </w:p>
     <w:p>
@@ -466,26 +805,698 @@
       </w:r>
     </w:p>
     <w:p>
-      <w:r>
-        <w:t>-DEVE HAVER DINHEIRO EM CAIXA</w:t>
-      </w:r>
-    </w:p>
-    <w:p>
-      <w:r>
-        <w:t>-DESVIO DE FUNÇÃO.</w:t>
-      </w:r>
-    </w:p>
-    <w:p>
-      <w:r>
-        <w:t>-MAIS INTERAÇÕES COM OS CLINTES</w:t>
-      </w:r>
-    </w:p>
-    <w:p>
-      <w:r>
-        <w:t>- gasto controle extremamente necessário.</w:t>
+      <w:pPr>
+        <w:pStyle w:val="PargrafodaLista"/>
+        <w:ind w:left="1440"/>
+        <w:rPr>
+          <w:b/>
+        </w:rPr>
+      </w:pPr>
+      <w:r>
+        <w:rPr>
+          <w:b/>
+        </w:rPr>
+        <w:t>FUNCIONÁRIOS:</w:t>
+      </w:r>
+    </w:p>
+    <w:p>
+      <w:pPr>
+        <w:pStyle w:val="PargrafodaLista"/>
+        <w:ind w:left="1440"/>
+        <w:rPr>
+          <w:b/>
+        </w:rPr>
+      </w:pPr>
+    </w:p>
+    <w:p>
+      <w:pPr>
+        <w:pStyle w:val="PargrafodaLista"/>
+        <w:ind w:left="1440"/>
+        <w:rPr>
+          <w:b/>
+        </w:rPr>
+      </w:pPr>
+      <w:r>
+        <w:rPr>
+          <w:b/>
+        </w:rPr>
+        <w:t>Controle de faltas;</w:t>
+      </w:r>
+    </w:p>
+    <w:p>
+      <w:pPr>
+        <w:pStyle w:val="PargrafodaLista"/>
+        <w:ind w:left="1440"/>
+        <w:rPr>
+          <w:b/>
+        </w:rPr>
+      </w:pPr>
+      <w:r>
+        <w:rPr>
+          <w:b/>
+        </w:rPr>
+        <w:t>Escala de trabalho;</w:t>
+      </w:r>
+    </w:p>
+    <w:p>
+      <w:pPr>
+        <w:pStyle w:val="PargrafodaLista"/>
+        <w:ind w:left="1440"/>
+        <w:rPr>
+          <w:b/>
+        </w:rPr>
+      </w:pPr>
+    </w:p>
+    <w:p>
+      <w:pPr>
+        <w:pStyle w:val="PargrafodaLista"/>
+        <w:ind w:left="1440"/>
+        <w:rPr>
+          <w:b/>
+        </w:rPr>
+      </w:pPr>
+      <w:r>
+        <w:rPr>
+          <w:b/>
+        </w:rPr>
+        <w:t>___________________________________________</w:t>
+      </w:r>
+    </w:p>
+    <w:p>
+      <w:pPr>
+        <w:pStyle w:val="PargrafodaLista"/>
+        <w:ind w:left="1440"/>
+        <w:rPr>
+          <w:b/>
+        </w:rPr>
+      </w:pPr>
+      <w:r>
+        <w:rPr>
+          <w:b/>
+        </w:rPr>
+        <w:t>ADMINISTRAÇÃO (Coordenadora):</w:t>
+      </w:r>
+    </w:p>
+    <w:p>
+      <w:pPr>
+        <w:pStyle w:val="PargrafodaLista"/>
+        <w:ind w:left="1440"/>
+        <w:rPr>
+          <w:b/>
+        </w:rPr>
+      </w:pPr>
+    </w:p>
+    <w:p>
+      <w:pPr>
+        <w:pStyle w:val="PargrafodaLista"/>
+        <w:ind w:left="1440"/>
+        <w:rPr>
+          <w:b/>
+        </w:rPr>
+      </w:pPr>
+      <w:r>
+        <w:rPr>
+          <w:b/>
+        </w:rPr>
+        <w:t>Cronograma diário (Atividades);</w:t>
+      </w:r>
+    </w:p>
+    <w:p>
+      <w:pPr>
+        <w:pStyle w:val="PargrafodaLista"/>
+        <w:ind w:left="1440"/>
+        <w:rPr>
+          <w:b/>
+        </w:rPr>
+      </w:pPr>
+    </w:p>
+    <w:p>
+      <w:pPr>
+        <w:pStyle w:val="PargrafodaLista"/>
+        <w:ind w:left="1440"/>
+        <w:rPr>
+          <w:b/>
+        </w:rPr>
+      </w:pPr>
+      <w:r>
+        <w:rPr>
+          <w:b/>
+        </w:rPr>
+        <w:t>___________________________________________</w:t>
+      </w:r>
+    </w:p>
+    <w:p>
+      <w:pPr>
+        <w:pStyle w:val="PargrafodaLista"/>
+        <w:ind w:left="1440"/>
+        <w:rPr>
+          <w:b/>
+        </w:rPr>
+      </w:pPr>
+      <w:r>
+        <w:rPr>
+          <w:b/>
+        </w:rPr>
+        <w:t>ESTOQUE COMPARTILHADO:</w:t>
+      </w:r>
+    </w:p>
+    <w:p>
+      <w:pPr>
+        <w:pStyle w:val="PargrafodaLista"/>
+        <w:ind w:left="1440"/>
+        <w:rPr>
+          <w:b/>
+        </w:rPr>
+      </w:pPr>
+    </w:p>
+    <w:p>
+      <w:pPr>
+        <w:pStyle w:val="PargrafodaLista"/>
+        <w:ind w:left="1440"/>
+        <w:rPr>
+          <w:b/>
+        </w:rPr>
+      </w:pPr>
+      <w:r>
+        <w:rPr>
+          <w:b/>
+        </w:rPr>
+        <w:t>Alimentação;</w:t>
+      </w:r>
+    </w:p>
+    <w:p>
+      <w:pPr>
+        <w:pStyle w:val="PargrafodaLista"/>
+        <w:ind w:left="1440"/>
+        <w:rPr>
+          <w:b/>
+        </w:rPr>
+      </w:pPr>
+      <w:r>
+        <w:rPr>
+          <w:b/>
+        </w:rPr>
+        <w:t>Produtos de limpeza;</w:t>
+      </w:r>
+    </w:p>
+    <w:p>
+      <w:pPr>
+        <w:pStyle w:val="PargrafodaLista"/>
+        <w:ind w:left="1440"/>
+        <w:rPr>
+          <w:b/>
+        </w:rPr>
+      </w:pPr>
+      <w:r>
+        <w:rPr>
+          <w:b/>
+        </w:rPr>
+        <w:t>___________________________________________</w:t>
+      </w:r>
+    </w:p>
+    <w:p>
+      <w:pPr>
+        <w:pStyle w:val="PargrafodaLista"/>
+        <w:ind w:left="1440"/>
+        <w:rPr>
+          <w:b/>
+        </w:rPr>
+      </w:pPr>
+      <w:r>
+        <w:rPr>
+          <w:b/>
+        </w:rPr>
+        <w:t>ENFERMEIROS:</w:t>
+      </w:r>
+    </w:p>
+    <w:p>
+      <w:pPr>
+        <w:pStyle w:val="PargrafodaLista"/>
+        <w:ind w:left="1440"/>
+        <w:rPr>
+          <w:b/>
+        </w:rPr>
+      </w:pPr>
+    </w:p>
+    <w:p>
+      <w:pPr>
+        <w:pStyle w:val="PargrafodaLista"/>
+        <w:ind w:left="1440"/>
+        <w:rPr>
+          <w:b/>
+        </w:rPr>
+      </w:pPr>
+      <w:r>
+        <w:rPr>
+          <w:b/>
+        </w:rPr>
+        <w:t>Rotina diário;</w:t>
+      </w:r>
+    </w:p>
+    <w:p>
+      <w:pPr>
+        <w:pStyle w:val="PargrafodaLista"/>
+        <w:ind w:left="1440"/>
+        <w:rPr>
+          <w:b/>
+        </w:rPr>
+      </w:pPr>
+      <w:r>
+        <w:rPr>
+          <w:b/>
+        </w:rPr>
+        <w:t>Medicamento e estoque;</w:t>
+      </w:r>
+    </w:p>
+    <w:p>
+      <w:pPr>
+        <w:pStyle w:val="PargrafodaLista"/>
+        <w:ind w:left="1440"/>
+        <w:rPr>
+          <w:b/>
+        </w:rPr>
+      </w:pPr>
+    </w:p>
+    <w:p>
+      <w:pPr>
+        <w:pStyle w:val="PargrafodaLista"/>
+        <w:ind w:left="1440"/>
+        <w:rPr>
+          <w:b/>
+        </w:rPr>
+      </w:pPr>
+      <w:r>
+        <w:rPr>
+          <w:b/>
+        </w:rPr>
+        <w:t>___________________________________________</w:t>
+      </w:r>
+    </w:p>
+    <w:p>
+      <w:pPr>
+        <w:pStyle w:val="PargrafodaLista"/>
+        <w:ind w:left="1440"/>
+        <w:rPr>
+          <w:b/>
+        </w:rPr>
+      </w:pPr>
+      <w:r>
+        <w:rPr>
+          <w:b/>
+        </w:rPr>
+        <w:t>GESTÃO FINANCEIRA:</w:t>
+      </w:r>
+    </w:p>
+    <w:p>
+      <w:pPr>
+        <w:pStyle w:val="PargrafodaLista"/>
+        <w:ind w:left="1440"/>
+        <w:rPr>
+          <w:b/>
+        </w:rPr>
+      </w:pPr>
+    </w:p>
+    <w:p>
+      <w:pPr>
+        <w:pStyle w:val="PargrafodaLista"/>
+        <w:ind w:left="1440"/>
+        <w:rPr>
+          <w:b/>
+        </w:rPr>
+      </w:pPr>
+      <w:r>
+        <w:rPr>
+          <w:b/>
+        </w:rPr>
+        <w:t xml:space="preserve">Controle de gastos (Contas, Alimentação, limpeza, </w:t>
+      </w:r>
+      <w:proofErr w:type="gramStart"/>
+      <w:r>
+        <w:rPr>
+          <w:b/>
+        </w:rPr>
+        <w:t>etc...</w:t>
+      </w:r>
+      <w:proofErr w:type="gramEnd"/>
+      <w:r>
+        <w:rPr>
+          <w:b/>
+        </w:rPr>
+        <w:t>);</w:t>
+      </w:r>
+    </w:p>
+    <w:p>
+      <w:pPr>
+        <w:pStyle w:val="PargrafodaLista"/>
+        <w:ind w:left="1440"/>
+        <w:rPr>
+          <w:b/>
+        </w:rPr>
+      </w:pPr>
+      <w:r>
+        <w:rPr>
+          <w:b/>
+        </w:rPr>
+        <w:t xml:space="preserve">Emissão de recibos com assinaturas </w:t>
+      </w:r>
+      <w:proofErr w:type="spellStart"/>
+      <w:r>
+        <w:rPr>
+          <w:b/>
+        </w:rPr>
+        <w:t>eletrónica</w:t>
+      </w:r>
+      <w:proofErr w:type="spellEnd"/>
+      <w:r>
+        <w:rPr>
+          <w:b/>
+        </w:rPr>
+        <w:t>;</w:t>
+      </w:r>
+    </w:p>
+    <w:p>
+      <w:pPr>
+        <w:pStyle w:val="PargrafodaLista"/>
+        <w:ind w:left="1440"/>
+        <w:rPr>
+          <w:b/>
+        </w:rPr>
+      </w:pPr>
+      <w:r>
+        <w:rPr>
+          <w:b/>
+        </w:rPr>
+        <w:t>Contrato;</w:t>
+      </w:r>
+    </w:p>
+    <w:p>
+      <w:pPr>
+        <w:pStyle w:val="PargrafodaLista"/>
+        <w:ind w:left="1440"/>
+        <w:rPr>
+          <w:b/>
+        </w:rPr>
+      </w:pPr>
+    </w:p>
+    <w:p>
+      <w:pPr>
+        <w:pStyle w:val="PargrafodaLista"/>
+        <w:ind w:left="1440"/>
+        <w:rPr>
+          <w:b/>
+        </w:rPr>
+      </w:pPr>
+      <w:r>
+        <w:rPr>
+          <w:b/>
+        </w:rPr>
+        <w:t>___________________________________________</w:t>
+      </w:r>
+    </w:p>
+    <w:p>
+      <w:pPr>
+        <w:pStyle w:val="PargrafodaLista"/>
+        <w:ind w:left="1440"/>
+        <w:rPr>
+          <w:b/>
+        </w:rPr>
+      </w:pPr>
+      <w:r>
+        <w:rPr>
+          <w:b/>
+        </w:rPr>
+        <w:t>GESTÃO DOS IDOSOS:</w:t>
+      </w:r>
+    </w:p>
+    <w:p>
+      <w:pPr>
+        <w:pStyle w:val="PargrafodaLista"/>
+        <w:ind w:left="1440"/>
+        <w:rPr>
+          <w:b/>
+        </w:rPr>
+      </w:pPr>
+    </w:p>
+    <w:p>
+      <w:pPr>
+        <w:pStyle w:val="PargrafodaLista"/>
+        <w:ind w:left="1440"/>
+        <w:rPr>
+          <w:b/>
+        </w:rPr>
+      </w:pPr>
+      <w:r>
+        <w:rPr>
+          <w:b/>
+        </w:rPr>
+        <w:t>Cronograma dos medicamentos;</w:t>
+      </w:r>
+    </w:p>
+    <w:p>
+      <w:pPr>
+        <w:pStyle w:val="PargrafodaLista"/>
+        <w:ind w:left="1440"/>
+        <w:rPr>
+          <w:b/>
+        </w:rPr>
+      </w:pPr>
+      <w:r>
+        <w:rPr>
+          <w:b/>
+        </w:rPr>
+        <w:t>Estoque de medicamentos e higiene pessoal;</w:t>
+      </w:r>
+    </w:p>
+    <w:p>
+      <w:pPr>
+        <w:pStyle w:val="PargrafodaLista"/>
+        <w:ind w:left="1440"/>
+        <w:rPr>
+          <w:b/>
+        </w:rPr>
+      </w:pPr>
+      <w:proofErr w:type="spellStart"/>
+      <w:r>
+        <w:rPr>
+          <w:b/>
+        </w:rPr>
+        <w:t>Aré</w:t>
       </w:r>
       <w:bookmarkStart w:id="0" w:name="_GoBack"/>
       <w:bookmarkEnd w:id="0"/>
+      <w:r>
+        <w:rPr>
+          <w:b/>
+        </w:rPr>
+        <w:t>a</w:t>
+      </w:r>
+      <w:proofErr w:type="spellEnd"/>
+      <w:r>
+        <w:rPr>
+          <w:b/>
+        </w:rPr>
+        <w:t xml:space="preserve"> para relatórios diários (Possível envio aos familiares);</w:t>
+      </w:r>
+    </w:p>
+    <w:p>
+      <w:pPr>
+        <w:pStyle w:val="PargrafodaLista"/>
+        <w:ind w:left="1440"/>
+        <w:rPr>
+          <w:b/>
+        </w:rPr>
+      </w:pPr>
+    </w:p>
+    <w:p>
+      <w:pPr>
+        <w:pStyle w:val="PargrafodaLista"/>
+        <w:ind w:left="1440"/>
+        <w:rPr>
+          <w:b/>
+        </w:rPr>
+      </w:pPr>
+      <w:r>
+        <w:rPr>
+          <w:b/>
+        </w:rPr>
+        <w:t>___________________________________________</w:t>
+      </w:r>
+    </w:p>
+    <w:p>
+      <w:pPr>
+        <w:pStyle w:val="PargrafodaLista"/>
+        <w:ind w:left="1440"/>
+        <w:rPr>
+          <w:b/>
+        </w:rPr>
+      </w:pPr>
+      <w:r>
+        <w:rPr>
+          <w:b/>
+        </w:rPr>
+        <w:t>ACESSOS:</w:t>
+      </w:r>
+    </w:p>
+    <w:p>
+      <w:pPr>
+        <w:pStyle w:val="PargrafodaLista"/>
+        <w:ind w:left="1440"/>
+        <w:rPr>
+          <w:b/>
+        </w:rPr>
+      </w:pPr>
+    </w:p>
+    <w:p>
+      <w:pPr>
+        <w:pStyle w:val="PargrafodaLista"/>
+        <w:ind w:left="1440"/>
+        <w:rPr>
+          <w:b/>
+        </w:rPr>
+      </w:pPr>
+      <w:r>
+        <w:rPr>
+          <w:b/>
+        </w:rPr>
+        <w:lastRenderedPageBreak/>
+        <w:t>Administração;</w:t>
+      </w:r>
+    </w:p>
+    <w:p>
+      <w:pPr>
+        <w:pStyle w:val="PargrafodaLista"/>
+        <w:ind w:left="1440"/>
+        <w:rPr>
+          <w:b/>
+        </w:rPr>
+      </w:pPr>
+      <w:r>
+        <w:rPr>
+          <w:b/>
+        </w:rPr>
+        <w:t>Enfermeiras;</w:t>
+      </w:r>
+    </w:p>
+    <w:p>
+      <w:pPr>
+        <w:pStyle w:val="PargrafodaLista"/>
+        <w:ind w:left="1440"/>
+        <w:rPr>
+          <w:b/>
+        </w:rPr>
+      </w:pPr>
+      <w:proofErr w:type="spellStart"/>
+      <w:r>
+        <w:rPr>
+          <w:b/>
+        </w:rPr>
+        <w:t>Familiáres</w:t>
+      </w:r>
+      <w:proofErr w:type="spellEnd"/>
+      <w:r>
+        <w:rPr>
+          <w:b/>
+        </w:rPr>
+        <w:t>?;</w:t>
+      </w:r>
+    </w:p>
+    <w:p>
+      <w:pPr>
+        <w:pStyle w:val="PargrafodaLista"/>
+        <w:ind w:left="1440"/>
+        <w:rPr>
+          <w:b/>
+        </w:rPr>
+      </w:pPr>
+    </w:p>
+    <w:p>
+      <w:pPr>
+        <w:pStyle w:val="PargrafodaLista"/>
+        <w:ind w:left="1440"/>
+        <w:rPr>
+          <w:b/>
+        </w:rPr>
+      </w:pPr>
+      <w:r>
+        <w:rPr>
+          <w:b/>
+        </w:rPr>
+        <w:t>___________________________________________</w:t>
+      </w:r>
+    </w:p>
+    <w:p>
+      <w:pPr>
+        <w:pStyle w:val="PargrafodaLista"/>
+        <w:ind w:left="1440"/>
+        <w:rPr>
+          <w:b/>
+        </w:rPr>
+      </w:pPr>
+      <w:r>
+        <w:rPr>
+          <w:b/>
+        </w:rPr>
+        <w:t>DISCUÇÕES:</w:t>
+      </w:r>
+    </w:p>
+    <w:p>
+      <w:pPr>
+        <w:pStyle w:val="PargrafodaLista"/>
+        <w:ind w:left="1440"/>
+        <w:rPr>
+          <w:b/>
+        </w:rPr>
+      </w:pPr>
+    </w:p>
+    <w:p>
+      <w:pPr>
+        <w:pStyle w:val="PargrafodaLista"/>
+        <w:ind w:left="1440"/>
+        <w:rPr>
+          <w:b/>
+        </w:rPr>
+      </w:pPr>
+      <w:r>
+        <w:rPr>
+          <w:b/>
+        </w:rPr>
+        <w:t>Página do cliente para acompanhar idosos;</w:t>
+      </w:r>
+    </w:p>
+    <w:p>
+      <w:pPr>
+        <w:pStyle w:val="PargrafodaLista"/>
+        <w:ind w:left="1440"/>
+        <w:rPr>
+          <w:b/>
+        </w:rPr>
+      </w:pPr>
+      <w:r>
+        <w:rPr>
+          <w:b/>
+        </w:rPr>
+        <w:t xml:space="preserve">Acesso a </w:t>
+      </w:r>
+      <w:proofErr w:type="spellStart"/>
+      <w:r>
+        <w:rPr>
+          <w:b/>
+        </w:rPr>
+        <w:t>cameras</w:t>
+      </w:r>
+      <w:proofErr w:type="spellEnd"/>
+      <w:r>
+        <w:rPr>
+          <w:b/>
+        </w:rPr>
+        <w:t>;</w:t>
+      </w:r>
+    </w:p>
+    <w:p>
+      <w:pPr>
+        <w:pStyle w:val="PargrafodaLista"/>
+        <w:ind w:left="1440"/>
+      </w:pPr>
     </w:p>
     <w:p>
       <w:pPr>
@@ -1122,6 +2133,46 @@
       <w:contextualSpacing/>
     </w:pPr>
   </w:style>
+  <w:style w:type="paragraph" w:styleId="Reviso">
+    <w:name w:val="Revision"/>
+    <w:hidden/>
+    <w:uiPriority w:val="99"/>
+    <w:semiHidden/>
+    <w:rsid w:val="00AF6761"/>
+    <w:pPr>
+      <w:spacing w:after="0" w:line="240" w:lineRule="auto"/>
+    </w:pPr>
+  </w:style>
+  <w:style w:type="paragraph" w:styleId="Textodebalo">
+    <w:name w:val="Balloon Text"/>
+    <w:basedOn w:val="Normal"/>
+    <w:link w:val="TextodebaloChar"/>
+    <w:uiPriority w:val="99"/>
+    <w:semiHidden/>
+    <w:unhideWhenUsed/>
+    <w:rsid w:val="00AF6761"/>
+    <w:pPr>
+      <w:spacing w:after="0" w:line="240" w:lineRule="auto"/>
+    </w:pPr>
+    <w:rPr>
+      <w:rFonts w:ascii="Segoe UI" w:hAnsi="Segoe UI" w:cs="Segoe UI"/>
+      <w:sz w:val="18"/>
+      <w:szCs w:val="18"/>
+    </w:rPr>
+  </w:style>
+  <w:style w:type="character" w:customStyle="1" w:styleId="TextodebaloChar">
+    <w:name w:val="Texto de balão Char"/>
+    <w:basedOn w:val="Fontepargpadro"/>
+    <w:link w:val="Textodebalo"/>
+    <w:uiPriority w:val="99"/>
+    <w:semiHidden/>
+    <w:rsid w:val="00AF6761"/>
+    <w:rPr>
+      <w:rFonts w:ascii="Segoe UI" w:hAnsi="Segoe UI" w:cs="Segoe UI"/>
+      <w:sz w:val="18"/>
+      <w:szCs w:val="18"/>
+    </w:rPr>
+  </w:style>
 </w:styles>
 </file>
 

</xml_diff>

<commit_message>
Alterações nos casos de uso
</commit_message>
<xml_diff>
--- a/Requisitos/Entrevistas/perguntas2.docx
+++ b/Requisitos/Entrevistas/perguntas2.docx
@@ -1,6 +1,6 @@
 
 <file path=word/document.xml><?xml version="1.0" encoding="utf-8"?>
-<w:document xmlns:wpc="http://schemas.microsoft.com/office/word/2010/wordprocessingCanvas" xmlns:cx="http://schemas.microsoft.com/office/drawing/2014/chartex" xmlns:cx1="http://schemas.microsoft.com/office/drawing/2015/9/8/chartex" xmlns:cx2="http://schemas.microsoft.com/office/drawing/2015/10/21/chartex" xmlns:cx3="http://schemas.microsoft.com/office/drawing/2016/5/9/chartex" xmlns:cx4="http://schemas.microsoft.com/office/drawing/2016/5/10/chartex" xmlns:cx5="http://schemas.microsoft.com/office/drawing/2016/5/11/chartex" xmlns:cx6="http://schemas.microsoft.com/office/drawing/2016/5/12/chartex" xmlns:cx7="http://schemas.microsoft.com/office/drawing/2016/5/13/chartex" xmlns:cx8="http://schemas.microsoft.com/office/drawing/2016/5/14/chartex" xmlns:mc="http://schemas.openxmlformats.org/markup-compatibility/2006" xmlns:aink="http://schemas.microsoft.com/office/drawing/2016/ink" xmlns:am3d="http://schemas.microsoft.com/office/drawing/2017/model3d" xmlns:o="urn:schemas-microsoft-com:office:office" xmlns:r="http://schemas.openxmlformats.org/officeDocument/2006/relationships" xmlns:m="http://schemas.openxmlformats.org/officeDocument/2006/math" xmlns:v="urn:schemas-microsoft-com:vml" xmlns:wp14="http://schemas.microsoft.com/office/word/2010/wordprocessingDrawing" xmlns:wp="http://schemas.openxmlformats.org/drawingml/2006/wordprocessingDrawing" xmlns:w10="urn:schemas-microsoft-com:office:word" xmlns:w="http://schemas.openxmlformats.org/wordprocessingml/2006/main" xmlns:w14="http://schemas.microsoft.com/office/word/2010/wordml" xmlns:w15="http://schemas.microsoft.com/office/word/2012/wordml" xmlns:w16cid="http://schemas.microsoft.com/office/word/2016/wordml/cid" xmlns:w16se="http://schemas.microsoft.com/office/word/2015/wordml/symex" xmlns:wpg="http://schemas.microsoft.com/office/word/2010/wordprocessingGroup" xmlns:wpi="http://schemas.microsoft.com/office/word/2010/wordprocessingInk" xmlns:wne="http://schemas.microsoft.com/office/word/2006/wordml" xmlns:wps="http://schemas.microsoft.com/office/word/2010/wordprocessingShape" mc:Ignorable="w14 w15 w16se w16cid wp14">
+<w:document xmlns:wpc="http://schemas.microsoft.com/office/word/2010/wordprocessingCanvas" xmlns:cx="http://schemas.microsoft.com/office/drawing/2014/chartex" xmlns:cx1="http://schemas.microsoft.com/office/drawing/2015/9/8/chartex" xmlns:mc="http://schemas.openxmlformats.org/markup-compatibility/2006" xmlns:o="urn:schemas-microsoft-com:office:office" xmlns:r="http://schemas.openxmlformats.org/officeDocument/2006/relationships" xmlns:m="http://schemas.openxmlformats.org/officeDocument/2006/math" xmlns:v="urn:schemas-microsoft-com:vml" xmlns:wp14="http://schemas.microsoft.com/office/word/2010/wordprocessingDrawing" xmlns:wp="http://schemas.openxmlformats.org/drawingml/2006/wordprocessingDrawing" xmlns:w10="urn:schemas-microsoft-com:office:word" xmlns:w="http://schemas.openxmlformats.org/wordprocessingml/2006/main" xmlns:w14="http://schemas.microsoft.com/office/word/2010/wordml" xmlns:w15="http://schemas.microsoft.com/office/word/2012/wordml" xmlns:w16se="http://schemas.microsoft.com/office/word/2015/wordml/symex" xmlns:wpg="http://schemas.microsoft.com/office/word/2010/wordprocessingGroup" xmlns:wpi="http://schemas.microsoft.com/office/word/2010/wordprocessingInk" xmlns:wne="http://schemas.microsoft.com/office/word/2006/wordml" xmlns:wps="http://schemas.microsoft.com/office/word/2010/wordprocessingShape" mc:Ignorable="w14 w15 w16se wp14">
   <w:body>
     <w:p>
       <w:pPr>
@@ -1159,128 +1159,11 @@
         </w:rPr>
         <w:t xml:space="preserve">Emissão de recibos com assinaturas </w:t>
       </w:r>
-      <w:proofErr w:type="spellStart"/>
-      <w:r>
-        <w:rPr>
-          <w:b/>
-        </w:rPr>
-        <w:t>eletrónica</w:t>
-      </w:r>
-      <w:proofErr w:type="spellEnd"/>
-      <w:r>
-        <w:rPr>
-          <w:b/>
-        </w:rPr>
-        <w:t>;</w:t>
-      </w:r>
-    </w:p>
-    <w:p>
-      <w:pPr>
-        <w:pStyle w:val="PargrafodaLista"/>
-        <w:ind w:left="1440"/>
-        <w:rPr>
-          <w:b/>
-        </w:rPr>
-      </w:pPr>
-      <w:r>
-        <w:rPr>
-          <w:b/>
-        </w:rPr>
-        <w:t>Contrato;</w:t>
-      </w:r>
-    </w:p>
-    <w:p>
-      <w:pPr>
-        <w:pStyle w:val="PargrafodaLista"/>
-        <w:ind w:left="1440"/>
-        <w:rPr>
-          <w:b/>
-        </w:rPr>
-      </w:pPr>
-    </w:p>
-    <w:p>
-      <w:pPr>
-        <w:pStyle w:val="PargrafodaLista"/>
-        <w:ind w:left="1440"/>
-        <w:rPr>
-          <w:b/>
-        </w:rPr>
-      </w:pPr>
-      <w:r>
-        <w:rPr>
-          <w:b/>
-        </w:rPr>
-        <w:t>___________________________________________</w:t>
-      </w:r>
-    </w:p>
-    <w:p>
-      <w:pPr>
-        <w:pStyle w:val="PargrafodaLista"/>
-        <w:ind w:left="1440"/>
-        <w:rPr>
-          <w:b/>
-        </w:rPr>
-      </w:pPr>
-      <w:r>
-        <w:rPr>
-          <w:b/>
-        </w:rPr>
-        <w:t>GESTÃO DOS IDOSOS:</w:t>
-      </w:r>
-    </w:p>
-    <w:p>
-      <w:pPr>
-        <w:pStyle w:val="PargrafodaLista"/>
-        <w:ind w:left="1440"/>
-        <w:rPr>
-          <w:b/>
-        </w:rPr>
-      </w:pPr>
-    </w:p>
-    <w:p>
-      <w:pPr>
-        <w:pStyle w:val="PargrafodaLista"/>
-        <w:ind w:left="1440"/>
-        <w:rPr>
-          <w:b/>
-        </w:rPr>
-      </w:pPr>
-      <w:r>
-        <w:rPr>
-          <w:b/>
-        </w:rPr>
-        <w:t>Cronograma dos medicamentos;</w:t>
-      </w:r>
-    </w:p>
-    <w:p>
-      <w:pPr>
-        <w:pStyle w:val="PargrafodaLista"/>
-        <w:ind w:left="1440"/>
-        <w:rPr>
-          <w:b/>
-        </w:rPr>
-      </w:pPr>
-      <w:r>
-        <w:rPr>
-          <w:b/>
-        </w:rPr>
-        <w:t>Estoque de medicamentos e higiene pessoal;</w:t>
-      </w:r>
-    </w:p>
-    <w:p>
-      <w:pPr>
-        <w:pStyle w:val="PargrafodaLista"/>
-        <w:ind w:left="1440"/>
-        <w:rPr>
-          <w:b/>
-        </w:rPr>
-      </w:pPr>
-      <w:proofErr w:type="spellStart"/>
-      <w:r>
-        <w:rPr>
-          <w:b/>
-        </w:rPr>
-        <w:t>Aré</w:t>
+      <w:r>
+        <w:rPr>
+          <w:b/>
+        </w:rPr>
+        <w:t>eletrônica</w:t>
       </w:r>
       <w:bookmarkStart w:id="0" w:name="_GoBack"/>
       <w:bookmarkEnd w:id="0"/>
@@ -1288,7 +1171,116 @@
         <w:rPr>
           <w:b/>
         </w:rPr>
-        <w:t>a</w:t>
+        <w:t>;</w:t>
+      </w:r>
+    </w:p>
+    <w:p>
+      <w:pPr>
+        <w:pStyle w:val="PargrafodaLista"/>
+        <w:ind w:left="1440"/>
+        <w:rPr>
+          <w:b/>
+        </w:rPr>
+      </w:pPr>
+      <w:r>
+        <w:rPr>
+          <w:b/>
+        </w:rPr>
+        <w:t>Contrato;</w:t>
+      </w:r>
+    </w:p>
+    <w:p>
+      <w:pPr>
+        <w:pStyle w:val="PargrafodaLista"/>
+        <w:ind w:left="1440"/>
+        <w:rPr>
+          <w:b/>
+        </w:rPr>
+      </w:pPr>
+    </w:p>
+    <w:p>
+      <w:pPr>
+        <w:pStyle w:val="PargrafodaLista"/>
+        <w:ind w:left="1440"/>
+        <w:rPr>
+          <w:b/>
+        </w:rPr>
+      </w:pPr>
+      <w:r>
+        <w:rPr>
+          <w:b/>
+        </w:rPr>
+        <w:t>___________________________________________</w:t>
+      </w:r>
+    </w:p>
+    <w:p>
+      <w:pPr>
+        <w:pStyle w:val="PargrafodaLista"/>
+        <w:ind w:left="1440"/>
+        <w:rPr>
+          <w:b/>
+        </w:rPr>
+      </w:pPr>
+      <w:r>
+        <w:rPr>
+          <w:b/>
+        </w:rPr>
+        <w:t>GESTÃO DOS IDOSOS:</w:t>
+      </w:r>
+    </w:p>
+    <w:p>
+      <w:pPr>
+        <w:pStyle w:val="PargrafodaLista"/>
+        <w:ind w:left="1440"/>
+        <w:rPr>
+          <w:b/>
+        </w:rPr>
+      </w:pPr>
+    </w:p>
+    <w:p>
+      <w:pPr>
+        <w:pStyle w:val="PargrafodaLista"/>
+        <w:ind w:left="1440"/>
+        <w:rPr>
+          <w:b/>
+        </w:rPr>
+      </w:pPr>
+      <w:r>
+        <w:rPr>
+          <w:b/>
+        </w:rPr>
+        <w:t>Cronograma dos medicamentos;</w:t>
+      </w:r>
+    </w:p>
+    <w:p>
+      <w:pPr>
+        <w:pStyle w:val="PargrafodaLista"/>
+        <w:ind w:left="1440"/>
+        <w:rPr>
+          <w:b/>
+        </w:rPr>
+      </w:pPr>
+      <w:r>
+        <w:rPr>
+          <w:b/>
+        </w:rPr>
+        <w:t>Estoque de medicamentos e higiene pessoal;</w:t>
+      </w:r>
+    </w:p>
+    <w:p>
+      <w:pPr>
+        <w:pStyle w:val="PargrafodaLista"/>
+        <w:ind w:left="1440"/>
+        <w:rPr>
+          <w:b/>
+        </w:rPr>
+      </w:pPr>
+      <w:proofErr w:type="spellStart"/>
+      <w:r>
+        <w:rPr>
+          <w:b/>
+        </w:rPr>
+        <w:t>Aréa</w:t>
       </w:r>
       <w:proofErr w:type="spellEnd"/>
       <w:r>
@@ -1477,14 +1469,12 @@
         </w:rPr>
         <w:t xml:space="preserve">Acesso a </w:t>
       </w:r>
-      <w:proofErr w:type="spellStart"/>
-      <w:r>
-        <w:rPr>
-          <w:b/>
-        </w:rPr>
-        <w:t>cameras</w:t>
-      </w:r>
-      <w:proofErr w:type="spellEnd"/>
+      <w:r>
+        <w:rPr>
+          <w:b/>
+        </w:rPr>
+        <w:t>câmeras</w:t>
+      </w:r>
       <w:r>
         <w:rPr>
           <w:b/>
@@ -1515,7 +1505,7 @@
 </file>
 
 <file path=word/numbering.xml><?xml version="1.0" encoding="utf-8"?>
-<w:numbering xmlns:wpc="http://schemas.microsoft.com/office/word/2010/wordprocessingCanvas" xmlns:cx="http://schemas.microsoft.com/office/drawing/2014/chartex" xmlns:cx1="http://schemas.microsoft.com/office/drawing/2015/9/8/chartex" xmlns:cx2="http://schemas.microsoft.com/office/drawing/2015/10/21/chartex" xmlns:cx3="http://schemas.microsoft.com/office/drawing/2016/5/9/chartex" xmlns:cx4="http://schemas.microsoft.com/office/drawing/2016/5/10/chartex" xmlns:cx5="http://schemas.microsoft.com/office/drawing/2016/5/11/chartex" xmlns:cx6="http://schemas.microsoft.com/office/drawing/2016/5/12/chartex" xmlns:cx7="http://schemas.microsoft.com/office/drawing/2016/5/13/chartex" xmlns:cx8="http://schemas.microsoft.com/office/drawing/2016/5/14/chartex" xmlns:mc="http://schemas.openxmlformats.org/markup-compatibility/2006" xmlns:aink="http://schemas.microsoft.com/office/drawing/2016/ink" xmlns:am3d="http://schemas.microsoft.com/office/drawing/2017/model3d" xmlns:o="urn:schemas-microsoft-com:office:office" xmlns:r="http://schemas.openxmlformats.org/officeDocument/2006/relationships" xmlns:m="http://schemas.openxmlformats.org/officeDocument/2006/math" xmlns:v="urn:schemas-microsoft-com:vml" xmlns:wp14="http://schemas.microsoft.com/office/word/2010/wordprocessingDrawing" xmlns:wp="http://schemas.openxmlformats.org/drawingml/2006/wordprocessingDrawing" xmlns:w10="urn:schemas-microsoft-com:office:word" xmlns:w="http://schemas.openxmlformats.org/wordprocessingml/2006/main" xmlns:w14="http://schemas.microsoft.com/office/word/2010/wordml" xmlns:w15="http://schemas.microsoft.com/office/word/2012/wordml" xmlns:w16cid="http://schemas.microsoft.com/office/word/2016/wordml/cid" xmlns:w16se="http://schemas.microsoft.com/office/word/2015/wordml/symex" xmlns:wpg="http://schemas.microsoft.com/office/word/2010/wordprocessingGroup" xmlns:wpi="http://schemas.microsoft.com/office/word/2010/wordprocessingInk" xmlns:wne="http://schemas.microsoft.com/office/word/2006/wordml" xmlns:wps="http://schemas.microsoft.com/office/word/2010/wordprocessingShape" mc:Ignorable="w14 w15 w16se w16cid wp14">
+<w:numbering xmlns:wpc="http://schemas.microsoft.com/office/word/2010/wordprocessingCanvas" xmlns:cx="http://schemas.microsoft.com/office/drawing/2014/chartex" xmlns:cx1="http://schemas.microsoft.com/office/drawing/2015/9/8/chartex" xmlns:mc="http://schemas.openxmlformats.org/markup-compatibility/2006" xmlns:o="urn:schemas-microsoft-com:office:office" xmlns:r="http://schemas.openxmlformats.org/officeDocument/2006/relationships" xmlns:m="http://schemas.openxmlformats.org/officeDocument/2006/math" xmlns:v="urn:schemas-microsoft-com:vml" xmlns:wp14="http://schemas.microsoft.com/office/word/2010/wordprocessingDrawing" xmlns:wp="http://schemas.openxmlformats.org/drawingml/2006/wordprocessingDrawing" xmlns:w10="urn:schemas-microsoft-com:office:word" xmlns:w="http://schemas.openxmlformats.org/wordprocessingml/2006/main" xmlns:w14="http://schemas.microsoft.com/office/word/2010/wordml" xmlns:w15="http://schemas.microsoft.com/office/word/2012/wordml" xmlns:w16se="http://schemas.microsoft.com/office/word/2015/wordml/symex" xmlns:wpg="http://schemas.microsoft.com/office/word/2010/wordprocessingGroup" xmlns:wpi="http://schemas.microsoft.com/office/word/2010/wordprocessingInk" xmlns:wne="http://schemas.microsoft.com/office/word/2006/wordml" xmlns:wps="http://schemas.microsoft.com/office/word/2010/wordprocessingShape" mc:Ignorable="w14 w15 w16se wp14">
   <w:abstractNum w:abstractNumId="0" w15:restartNumberingAfterBreak="0">
     <w:nsid w:val="51520DE2"/>
     <w:multiLevelType w:val="hybridMultilevel"/>
@@ -1698,7 +1688,7 @@
 </file>
 
 <file path=word/styles.xml><?xml version="1.0" encoding="utf-8"?>
-<w:styles xmlns:mc="http://schemas.openxmlformats.org/markup-compatibility/2006" xmlns:r="http://schemas.openxmlformats.org/officeDocument/2006/relationships" xmlns:w="http://schemas.openxmlformats.org/wordprocessingml/2006/main" xmlns:w14="http://schemas.microsoft.com/office/word/2010/wordml" xmlns:w15="http://schemas.microsoft.com/office/word/2012/wordml" xmlns:w16cid="http://schemas.microsoft.com/office/word/2016/wordml/cid" xmlns:w16se="http://schemas.microsoft.com/office/word/2015/wordml/symex" mc:Ignorable="w14 w15 w16se w16cid">
+<w:styles xmlns:mc="http://schemas.openxmlformats.org/markup-compatibility/2006" xmlns:r="http://schemas.openxmlformats.org/officeDocument/2006/relationships" xmlns:w="http://schemas.openxmlformats.org/wordprocessingml/2006/main" xmlns:w14="http://schemas.microsoft.com/office/word/2010/wordml" xmlns:w15="http://schemas.microsoft.com/office/word/2012/wordml" xmlns:w16se="http://schemas.microsoft.com/office/word/2015/wordml/symex" mc:Ignorable="w14 w15 w16se">
   <w:docDefaults>
     <w:rPrDefault>
       <w:rPr>
@@ -1714,7 +1704,7 @@
       </w:pPr>
     </w:pPrDefault>
   </w:docDefaults>
-  <w:latentStyles w:defLockedState="0" w:defUIPriority="99" w:defSemiHidden="0" w:defUnhideWhenUsed="0" w:defQFormat="0" w:count="375">
+  <w:latentStyles w:defLockedState="0" w:defUIPriority="99" w:defSemiHidden="0" w:defUnhideWhenUsed="0" w:defQFormat="0" w:count="371">
     <w:lsdException w:name="Normal" w:uiPriority="0" w:qFormat="1"/>
     <w:lsdException w:name="heading 1" w:uiPriority="9" w:qFormat="1"/>
     <w:lsdException w:name="heading 2" w:semiHidden="1" w:uiPriority="9" w:unhideWhenUsed="1" w:qFormat="1"/>
@@ -2086,10 +2076,6 @@
     <w:lsdException w:name="List Table 5 Dark Accent 6" w:uiPriority="50"/>
     <w:lsdException w:name="List Table 6 Colorful Accent 6" w:uiPriority="51"/>
     <w:lsdException w:name="List Table 7 Colorful Accent 6" w:uiPriority="52"/>
-    <w:lsdException w:name="Mention" w:semiHidden="1" w:unhideWhenUsed="1"/>
-    <w:lsdException w:name="Smart Hyperlink" w:semiHidden="1" w:unhideWhenUsed="1"/>
-    <w:lsdException w:name="Hashtag" w:semiHidden="1" w:unhideWhenUsed="1"/>
-    <w:lsdException w:name="Unresolved Mention" w:semiHidden="1" w:unhideWhenUsed="1"/>
   </w:latentStyles>
   <w:style w:type="paragraph" w:default="1" w:styleId="Normal">
     <w:name w:val="Normal"/>

</xml_diff>